<commit_message>
Agregando I.11 e I.12
</commit_message>
<xml_diff>
--- a/Parcial1-Parte1/PARCIAL-1.1_G04_2021_XPATH.docx
+++ b/Parcial1-Parte1/PARCIAL-1.1_G04_2021_XPATH.docx
@@ -251,7 +251,29 @@
                 <w:sz w:val="24"/>
                 <w:szCs w:val="24"/>
               </w:rPr>
-              <w:t>2 al 16 de Septiembre 2021</w:t>
+              <w:t xml:space="preserve">2 al 16 de </w:t>
+            </w:r>
+            <w:proofErr w:type="gramStart"/>
+            <w:r>
+              <w:rPr>
+                <w:rFonts w:ascii="Arial" w:eastAsia="Arial" w:hAnsi="Arial" w:cs="Arial"/>
+                <w:b/>
+                <w:color w:val="0000FF"/>
+                <w:sz w:val="24"/>
+                <w:szCs w:val="24"/>
+              </w:rPr>
+              <w:t>Septiembre</w:t>
+            </w:r>
+            <w:proofErr w:type="gramEnd"/>
+            <w:r>
+              <w:rPr>
+                <w:rFonts w:ascii="Arial" w:eastAsia="Arial" w:hAnsi="Arial" w:cs="Arial"/>
+                <w:b/>
+                <w:color w:val="0000FF"/>
+                <w:sz w:val="24"/>
+                <w:szCs w:val="24"/>
+              </w:rPr>
+              <w:t xml:space="preserve"> 2021</w:t>
             </w:r>
           </w:p>
           <w:p>
@@ -291,7 +313,29 @@
                 <w:sz w:val="24"/>
                 <w:szCs w:val="24"/>
               </w:rPr>
-              <w:t>del 17 al 20 de Septiembre 2021</w:t>
+              <w:t xml:space="preserve">del 17 al 20 de </w:t>
+            </w:r>
+            <w:proofErr w:type="gramStart"/>
+            <w:r>
+              <w:rPr>
+                <w:rFonts w:ascii="Arial" w:eastAsia="Arial" w:hAnsi="Arial" w:cs="Arial"/>
+                <w:b/>
+                <w:color w:val="980000"/>
+                <w:sz w:val="24"/>
+                <w:szCs w:val="24"/>
+              </w:rPr>
+              <w:t>Septiembre</w:t>
+            </w:r>
+            <w:proofErr w:type="gramEnd"/>
+            <w:r>
+              <w:rPr>
+                <w:rFonts w:ascii="Arial" w:eastAsia="Arial" w:hAnsi="Arial" w:cs="Arial"/>
+                <w:b/>
+                <w:color w:val="980000"/>
+                <w:sz w:val="24"/>
+                <w:szCs w:val="24"/>
+              </w:rPr>
+              <w:t xml:space="preserve"> 2021</w:t>
             </w:r>
           </w:p>
         </w:tc>
@@ -368,7 +412,17 @@
           <w:szCs w:val="36"/>
           <w:u w:val="none"/>
         </w:rPr>
-        <w:t>EXAMEN PARCIAL 1.1 GRUPO:</w:t>
+        <w:t xml:space="preserve">EXAMEN PARCIAL 1.1 </w:t>
+      </w:r>
+      <w:proofErr w:type="gramStart"/>
+      <w:r>
+        <w:rPr>
+          <w:rFonts w:ascii="Bookman Old Style" w:eastAsia="Bookman Old Style" w:hAnsi="Bookman Old Style" w:cs="Bookman Old Style"/>
+          <w:sz w:val="36"/>
+          <w:szCs w:val="36"/>
+          <w:u w:val="none"/>
+        </w:rPr>
+        <w:t>GRUPO:</w:t>
       </w:r>
       <w:r>
         <w:rPr>
@@ -378,7 +432,18 @@
           <w:szCs w:val="36"/>
           <w:u w:val="none"/>
         </w:rPr>
-        <w:t>##</w:t>
+        <w:t>#</w:t>
+      </w:r>
+      <w:proofErr w:type="gramEnd"/>
+      <w:r>
+        <w:rPr>
+          <w:rFonts w:ascii="Bookman Old Style" w:eastAsia="Bookman Old Style" w:hAnsi="Bookman Old Style" w:cs="Bookman Old Style"/>
+          <w:color w:val="980000"/>
+          <w:sz w:val="36"/>
+          <w:szCs w:val="36"/>
+          <w:u w:val="none"/>
+        </w:rPr>
+        <w:t>#</w:t>
       </w:r>
     </w:p>
     <w:p>
@@ -467,6 +532,7 @@
         </w:rPr>
         <w:t xml:space="preserve">con </w:t>
       </w:r>
+      <w:proofErr w:type="spellStart"/>
       <w:r>
         <w:rPr>
           <w:rFonts w:ascii="Bookman Old Style" w:eastAsia="Bookman Old Style" w:hAnsi="Bookman Old Style" w:cs="Bookman Old Style"/>
@@ -476,6 +542,7 @@
         </w:rPr>
         <w:t>XPath</w:t>
       </w:r>
+      <w:proofErr w:type="spellEnd"/>
     </w:p>
     <w:p>
       <w:pPr>
@@ -554,7 +621,43 @@
                 <w:sz w:val="24"/>
                 <w:szCs w:val="24"/>
               </w:rPr>
-              <w:t>Aprender a crear expresiones y/o rutas usando lenguaje XPath para recuperar/extraer y procesar datos de archivos XML de acuerdo a requerimientos de información. El conocimiento y habilidad en el uso de XPath es necesario para la aplicación de los lenguajes XSLT/XSL-FO para la transformación de documentos XML a otros formatos de despliegue o de impresión.</w:t>
+              <w:t xml:space="preserve">Aprender a crear expresiones y/o rutas usando lenguaje </w:t>
+            </w:r>
+            <w:proofErr w:type="spellStart"/>
+            <w:r>
+              <w:rPr>
+                <w:rFonts w:ascii="Bookman Old Style" w:eastAsia="Bookman Old Style" w:hAnsi="Bookman Old Style" w:cs="Bookman Old Style"/>
+                <w:sz w:val="24"/>
+                <w:szCs w:val="24"/>
+              </w:rPr>
+              <w:t>XPath</w:t>
+            </w:r>
+            <w:proofErr w:type="spellEnd"/>
+            <w:r>
+              <w:rPr>
+                <w:rFonts w:ascii="Bookman Old Style" w:eastAsia="Bookman Old Style" w:hAnsi="Bookman Old Style" w:cs="Bookman Old Style"/>
+                <w:sz w:val="24"/>
+                <w:szCs w:val="24"/>
+              </w:rPr>
+              <w:t xml:space="preserve"> para recuperar/extraer y procesar datos de archivos XML de acuerdo a requerimientos de información. El conocimiento y habilidad en el uso de </w:t>
+            </w:r>
+            <w:proofErr w:type="spellStart"/>
+            <w:r>
+              <w:rPr>
+                <w:rFonts w:ascii="Bookman Old Style" w:eastAsia="Bookman Old Style" w:hAnsi="Bookman Old Style" w:cs="Bookman Old Style"/>
+                <w:sz w:val="24"/>
+                <w:szCs w:val="24"/>
+              </w:rPr>
+              <w:t>XPath</w:t>
+            </w:r>
+            <w:proofErr w:type="spellEnd"/>
+            <w:r>
+              <w:rPr>
+                <w:rFonts w:ascii="Bookman Old Style" w:eastAsia="Bookman Old Style" w:hAnsi="Bookman Old Style" w:cs="Bookman Old Style"/>
+                <w:sz w:val="24"/>
+                <w:szCs w:val="24"/>
+              </w:rPr>
+              <w:t xml:space="preserve"> es necesario para la aplicación de los lenguajes XSLT/XSL-FO para la transformación de documentos XML a otros formatos de despliegue o de impresión.</w:t>
             </w:r>
           </w:p>
         </w:tc>
@@ -606,7 +709,43 @@
           <w:sz w:val="24"/>
           <w:szCs w:val="24"/>
         </w:rPr>
-        <w:t xml:space="preserve">Esta parte consiste en elaborar expresiones y/o rutas XPath de acuerdo con ciertos requerimientos de información. Dichos requerimientos se han definido en base al documento xml: </w:t>
+        <w:t xml:space="preserve">Esta parte consiste en elaborar expresiones y/o rutas </w:t>
+      </w:r>
+      <w:proofErr w:type="spellStart"/>
+      <w:r>
+        <w:rPr>
+          <w:rFonts w:ascii="Bookman Old Style" w:eastAsia="Bookman Old Style" w:hAnsi="Bookman Old Style" w:cs="Bookman Old Style"/>
+          <w:sz w:val="24"/>
+          <w:szCs w:val="24"/>
+        </w:rPr>
+        <w:t>XPath</w:t>
+      </w:r>
+      <w:proofErr w:type="spellEnd"/>
+      <w:r>
+        <w:rPr>
+          <w:rFonts w:ascii="Bookman Old Style" w:eastAsia="Bookman Old Style" w:hAnsi="Bookman Old Style" w:cs="Bookman Old Style"/>
+          <w:sz w:val="24"/>
+          <w:szCs w:val="24"/>
+        </w:rPr>
+        <w:t xml:space="preserve"> de acuerdo con ciertos requerimientos de información. Dichos requerimientos se han definido en base al documento </w:t>
+      </w:r>
+      <w:proofErr w:type="spellStart"/>
+      <w:r>
+        <w:rPr>
+          <w:rFonts w:ascii="Bookman Old Style" w:eastAsia="Bookman Old Style" w:hAnsi="Bookman Old Style" w:cs="Bookman Old Style"/>
+          <w:sz w:val="24"/>
+          <w:szCs w:val="24"/>
+        </w:rPr>
+        <w:t>xml</w:t>
+      </w:r>
+      <w:proofErr w:type="spellEnd"/>
+      <w:r>
+        <w:rPr>
+          <w:rFonts w:ascii="Bookman Old Style" w:eastAsia="Bookman Old Style" w:hAnsi="Bookman Old Style" w:cs="Bookman Old Style"/>
+          <w:sz w:val="24"/>
+          <w:szCs w:val="24"/>
+        </w:rPr>
+        <w:t xml:space="preserve">: </w:t>
       </w:r>
       <w:r>
         <w:rPr>
@@ -738,7 +877,38 @@
           <w:szCs w:val="24"/>
           <w:highlight w:val="yellow"/>
         </w:rPr>
-        <w:t>ya que el resultado lo presenta ya expandido en un nuevo documento, por lo cual solo deberá copiar el resultado obtenido en xmlcopy  y pegarlo en este documento.</w:t>
+        <w:t xml:space="preserve">ya que el resultado lo presenta ya expandido en un nuevo documento, por lo cual solo deberá copiar el resultado obtenido en </w:t>
+      </w:r>
+      <w:proofErr w:type="spellStart"/>
+      <w:proofErr w:type="gramStart"/>
+      <w:r>
+        <w:rPr>
+          <w:rFonts w:ascii="Bookman Old Style" w:eastAsia="Bookman Old Style" w:hAnsi="Bookman Old Style" w:cs="Bookman Old Style"/>
+          <w:sz w:val="24"/>
+          <w:szCs w:val="24"/>
+          <w:highlight w:val="yellow"/>
+        </w:rPr>
+        <w:t>xmlcopy</w:t>
+      </w:r>
+      <w:proofErr w:type="spellEnd"/>
+      <w:r>
+        <w:rPr>
+          <w:rFonts w:ascii="Bookman Old Style" w:eastAsia="Bookman Old Style" w:hAnsi="Bookman Old Style" w:cs="Bookman Old Style"/>
+          <w:sz w:val="24"/>
+          <w:szCs w:val="24"/>
+          <w:highlight w:val="yellow"/>
+        </w:rPr>
+        <w:t xml:space="preserve">  y</w:t>
+      </w:r>
+      <w:proofErr w:type="gramEnd"/>
+      <w:r>
+        <w:rPr>
+          <w:rFonts w:ascii="Bookman Old Style" w:eastAsia="Bookman Old Style" w:hAnsi="Bookman Old Style" w:cs="Bookman Old Style"/>
+          <w:sz w:val="24"/>
+          <w:szCs w:val="24"/>
+          <w:highlight w:val="yellow"/>
+        </w:rPr>
+        <w:t xml:space="preserve"> pegarlo en este documento.</w:t>
       </w:r>
     </w:p>
     <w:p>
@@ -765,7 +935,43 @@
           <w:sz w:val="22"/>
           <w:szCs w:val="22"/>
         </w:rPr>
-        <w:t xml:space="preserve">Herramienta online que permite buscar un texto en un documento xml y nos devuelve rutas xpath posibles-&gt; </w:t>
+        <w:t xml:space="preserve">Herramienta online que permite buscar un texto en un documento </w:t>
+      </w:r>
+      <w:proofErr w:type="spellStart"/>
+      <w:r>
+        <w:rPr>
+          <w:rFonts w:ascii="Bookman Old Style" w:eastAsia="Bookman Old Style" w:hAnsi="Bookman Old Style" w:cs="Bookman Old Style"/>
+          <w:sz w:val="22"/>
+          <w:szCs w:val="22"/>
+        </w:rPr>
+        <w:t>xml</w:t>
+      </w:r>
+      <w:proofErr w:type="spellEnd"/>
+      <w:r>
+        <w:rPr>
+          <w:rFonts w:ascii="Bookman Old Style" w:eastAsia="Bookman Old Style" w:hAnsi="Bookman Old Style" w:cs="Bookman Old Style"/>
+          <w:sz w:val="22"/>
+          <w:szCs w:val="22"/>
+        </w:rPr>
+        <w:t xml:space="preserve"> y nos devuelve rutas </w:t>
+      </w:r>
+      <w:proofErr w:type="spellStart"/>
+      <w:r>
+        <w:rPr>
+          <w:rFonts w:ascii="Bookman Old Style" w:eastAsia="Bookman Old Style" w:hAnsi="Bookman Old Style" w:cs="Bookman Old Style"/>
+          <w:sz w:val="22"/>
+          <w:szCs w:val="22"/>
+        </w:rPr>
+        <w:t>xpath</w:t>
+      </w:r>
+      <w:proofErr w:type="spellEnd"/>
+      <w:r>
+        <w:rPr>
+          <w:rFonts w:ascii="Bookman Old Style" w:eastAsia="Bookman Old Style" w:hAnsi="Bookman Old Style" w:cs="Bookman Old Style"/>
+          <w:sz w:val="22"/>
+          <w:szCs w:val="22"/>
+        </w:rPr>
+        <w:t xml:space="preserve"> posibles-&gt; </w:t>
       </w:r>
       <w:hyperlink r:id="rId8">
         <w:r>
@@ -811,7 +1017,61 @@
           <w:sz w:val="24"/>
           <w:szCs w:val="24"/>
         </w:rPr>
-        <w:t xml:space="preserve">Evaluador XPath, ejemplos xml+rutas, pero también permite cargar un xml propio para evaluar rutas </w:t>
+        <w:t xml:space="preserve">Evaluador </w:t>
+      </w:r>
+      <w:proofErr w:type="spellStart"/>
+      <w:r>
+        <w:rPr>
+          <w:rFonts w:ascii="Bookman Old Style" w:eastAsia="Bookman Old Style" w:hAnsi="Bookman Old Style" w:cs="Bookman Old Style"/>
+          <w:sz w:val="24"/>
+          <w:szCs w:val="24"/>
+        </w:rPr>
+        <w:t>XPath</w:t>
+      </w:r>
+      <w:proofErr w:type="spellEnd"/>
+      <w:r>
+        <w:rPr>
+          <w:rFonts w:ascii="Bookman Old Style" w:eastAsia="Bookman Old Style" w:hAnsi="Bookman Old Style" w:cs="Bookman Old Style"/>
+          <w:sz w:val="24"/>
+          <w:szCs w:val="24"/>
+        </w:rPr>
+        <w:t xml:space="preserve">, ejemplos </w:t>
+      </w:r>
+      <w:proofErr w:type="spellStart"/>
+      <w:r>
+        <w:rPr>
+          <w:rFonts w:ascii="Bookman Old Style" w:eastAsia="Bookman Old Style" w:hAnsi="Bookman Old Style" w:cs="Bookman Old Style"/>
+          <w:sz w:val="24"/>
+          <w:szCs w:val="24"/>
+        </w:rPr>
+        <w:t>xml+rutas</w:t>
+      </w:r>
+      <w:proofErr w:type="spellEnd"/>
+      <w:r>
+        <w:rPr>
+          <w:rFonts w:ascii="Bookman Old Style" w:eastAsia="Bookman Old Style" w:hAnsi="Bookman Old Style" w:cs="Bookman Old Style"/>
+          <w:sz w:val="24"/>
+          <w:szCs w:val="24"/>
+        </w:rPr>
+        <w:t xml:space="preserve">, pero también permite cargar un </w:t>
+      </w:r>
+      <w:proofErr w:type="spellStart"/>
+      <w:r>
+        <w:rPr>
+          <w:rFonts w:ascii="Bookman Old Style" w:eastAsia="Bookman Old Style" w:hAnsi="Bookman Old Style" w:cs="Bookman Old Style"/>
+          <w:sz w:val="24"/>
+          <w:szCs w:val="24"/>
+        </w:rPr>
+        <w:t>xml</w:t>
+      </w:r>
+      <w:proofErr w:type="spellEnd"/>
+      <w:r>
+        <w:rPr>
+          <w:rFonts w:ascii="Bookman Old Style" w:eastAsia="Bookman Old Style" w:hAnsi="Bookman Old Style" w:cs="Bookman Old Style"/>
+          <w:sz w:val="24"/>
+          <w:szCs w:val="24"/>
+        </w:rPr>
+        <w:t xml:space="preserve"> propio para evaluar rutas </w:t>
       </w:r>
       <w:hyperlink r:id="rId9">
         <w:r>
@@ -1506,8 +1766,19 @@
           <w:sz w:val="24"/>
           <w:szCs w:val="24"/>
         </w:rPr>
-        <w:t>“PERIODO: ”</w:t>
-      </w:r>
+        <w:t>“PERIODO</w:t>
+      </w:r>
+      <w:proofErr w:type="gramStart"/>
+      <w:r>
+        <w:rPr>
+          <w:rFonts w:ascii="Bookman Old Style" w:eastAsia="Bookman Old Style" w:hAnsi="Bookman Old Style" w:cs="Bookman Old Style"/>
+          <w:b/>
+          <w:sz w:val="24"/>
+          <w:szCs w:val="24"/>
+        </w:rPr>
+        <w:t>: ”</w:t>
+      </w:r>
+      <w:proofErr w:type="gramEnd"/>
       <w:r>
         <w:rPr>
           <w:rFonts w:ascii="Bookman Old Style" w:eastAsia="Bookman Old Style" w:hAnsi="Bookman Old Style" w:cs="Bookman Old Style"/>
@@ -2260,7 +2531,25 @@
           <w:sz w:val="24"/>
           <w:szCs w:val="24"/>
         </w:rPr>
-        <w:t>/registro/factura/lineafactura/detalle</w:t>
+        <w:t>/registro/factura/</w:t>
+      </w:r>
+      <w:proofErr w:type="spellStart"/>
+      <w:r>
+        <w:rPr>
+          <w:rFonts w:ascii="Bookman Old Style" w:eastAsia="Bookman Old Style" w:hAnsi="Bookman Old Style" w:cs="Bookman Old Style"/>
+          <w:sz w:val="24"/>
+          <w:szCs w:val="24"/>
+        </w:rPr>
+        <w:t>lineafactura</w:t>
+      </w:r>
+      <w:proofErr w:type="spellEnd"/>
+      <w:r>
+        <w:rPr>
+          <w:rFonts w:ascii="Bookman Old Style" w:eastAsia="Bookman Old Style" w:hAnsi="Bookman Old Style" w:cs="Bookman Old Style"/>
+          <w:sz w:val="24"/>
+          <w:szCs w:val="24"/>
+        </w:rPr>
+        <w:t>/detalle</w:t>
       </w:r>
     </w:p>
     <w:p>
@@ -2329,7 +2618,25 @@
           <w:sz w:val="24"/>
           <w:szCs w:val="24"/>
         </w:rPr>
-        <w:t>/factura/lineafactura/detalle</w:t>
+        <w:t>/factura/</w:t>
+      </w:r>
+      <w:proofErr w:type="spellStart"/>
+      <w:r>
+        <w:rPr>
+          <w:rFonts w:ascii="Bookman Old Style" w:eastAsia="Bookman Old Style" w:hAnsi="Bookman Old Style" w:cs="Bookman Old Style"/>
+          <w:sz w:val="24"/>
+          <w:szCs w:val="24"/>
+        </w:rPr>
+        <w:t>lineafactura</w:t>
+      </w:r>
+      <w:proofErr w:type="spellEnd"/>
+      <w:r>
+        <w:rPr>
+          <w:rFonts w:ascii="Bookman Old Style" w:eastAsia="Bookman Old Style" w:hAnsi="Bookman Old Style" w:cs="Bookman Old Style"/>
+          <w:sz w:val="24"/>
+          <w:szCs w:val="24"/>
+        </w:rPr>
+        <w:t>/detalle</w:t>
       </w:r>
     </w:p>
     <w:p>
@@ -2402,7 +2709,25 @@
           <w:sz w:val="24"/>
           <w:szCs w:val="24"/>
         </w:rPr>
-        <w:t>&lt;detalle&gt;netbook acer a240&lt;/detalle&gt;</w:t>
+        <w:t xml:space="preserve">&lt;detalle&gt;netbook </w:t>
+      </w:r>
+      <w:proofErr w:type="spellStart"/>
+      <w:r>
+        <w:rPr>
+          <w:rFonts w:ascii="Bookman Old Style" w:eastAsia="Bookman Old Style" w:hAnsi="Bookman Old Style" w:cs="Bookman Old Style"/>
+          <w:sz w:val="24"/>
+          <w:szCs w:val="24"/>
+        </w:rPr>
+        <w:t>acer</w:t>
+      </w:r>
+      <w:proofErr w:type="spellEnd"/>
+      <w:r>
+        <w:rPr>
+          <w:rFonts w:ascii="Bookman Old Style" w:eastAsia="Bookman Old Style" w:hAnsi="Bookman Old Style" w:cs="Bookman Old Style"/>
+          <w:sz w:val="24"/>
+          <w:szCs w:val="24"/>
+        </w:rPr>
+        <w:t xml:space="preserve"> a240&lt;/detalle&gt;</w:t>
       </w:r>
     </w:p>
     <w:p>
@@ -2568,7 +2893,25 @@
           <w:sz w:val="24"/>
           <w:szCs w:val="24"/>
         </w:rPr>
-        <w:t>/registro/factura/cliente/documento/pasaporte/../../nombre</w:t>
+        <w:t>/registro/factura/cliente/documento/pasaporte</w:t>
+      </w:r>
+      <w:proofErr w:type="gramStart"/>
+      <w:r>
+        <w:rPr>
+          <w:rFonts w:ascii="Bookman Old Style" w:eastAsia="Bookman Old Style" w:hAnsi="Bookman Old Style" w:cs="Bookman Old Style"/>
+          <w:sz w:val="24"/>
+          <w:szCs w:val="24"/>
+        </w:rPr>
+        <w:t>/..</w:t>
+      </w:r>
+      <w:proofErr w:type="gramEnd"/>
+      <w:r>
+        <w:rPr>
+          <w:rFonts w:ascii="Bookman Old Style" w:eastAsia="Bookman Old Style" w:hAnsi="Bookman Old Style" w:cs="Bookman Old Style"/>
+          <w:sz w:val="24"/>
+          <w:szCs w:val="24"/>
+        </w:rPr>
+        <w:t>/../nombre</w:t>
       </w:r>
     </w:p>
     <w:p>
@@ -2639,7 +2982,25 @@
           <w:sz w:val="24"/>
           <w:szCs w:val="24"/>
         </w:rPr>
-        <w:t>/factura/cliente/documento/pasaporte/../../nombre</w:t>
+        <w:t>/factura/cliente/documento/pasaporte</w:t>
+      </w:r>
+      <w:proofErr w:type="gramStart"/>
+      <w:r>
+        <w:rPr>
+          <w:rFonts w:ascii="Bookman Old Style" w:eastAsia="Bookman Old Style" w:hAnsi="Bookman Old Style" w:cs="Bookman Old Style"/>
+          <w:sz w:val="24"/>
+          <w:szCs w:val="24"/>
+        </w:rPr>
+        <w:t>/..</w:t>
+      </w:r>
+      <w:proofErr w:type="gramEnd"/>
+      <w:r>
+        <w:rPr>
+          <w:rFonts w:ascii="Bookman Old Style" w:eastAsia="Bookman Old Style" w:hAnsi="Bookman Old Style" w:cs="Bookman Old Style"/>
+          <w:sz w:val="24"/>
+          <w:szCs w:val="24"/>
+        </w:rPr>
+        <w:t>/../nombre</w:t>
       </w:r>
     </w:p>
     <w:p>
@@ -2712,7 +3073,25 @@
           <w:sz w:val="24"/>
           <w:szCs w:val="24"/>
         </w:rPr>
-        <w:t>&lt;nombre&gt;Jhon Smith&lt;/nombre&gt;</w:t>
+        <w:t>&lt;nombre&gt;</w:t>
+      </w:r>
+      <w:proofErr w:type="spellStart"/>
+      <w:r>
+        <w:rPr>
+          <w:rFonts w:ascii="Bookman Old Style" w:eastAsia="Bookman Old Style" w:hAnsi="Bookman Old Style" w:cs="Bookman Old Style"/>
+          <w:sz w:val="24"/>
+          <w:szCs w:val="24"/>
+        </w:rPr>
+        <w:t>Jhon</w:t>
+      </w:r>
+      <w:proofErr w:type="spellEnd"/>
+      <w:r>
+        <w:rPr>
+          <w:rFonts w:ascii="Bookman Old Style" w:eastAsia="Bookman Old Style" w:hAnsi="Bookman Old Style" w:cs="Bookman Old Style"/>
+          <w:sz w:val="24"/>
+          <w:szCs w:val="24"/>
+        </w:rPr>
+        <w:t xml:space="preserve"> Smith&lt;/nombre&gt;</w:t>
       </w:r>
     </w:p>
     <w:p>
@@ -2795,8 +3174,28 @@
           <w:sz w:val="24"/>
           <w:szCs w:val="24"/>
         </w:rPr>
-        <w:t>: obtener el nombre de los clientes que se identificaron con dui .</w:t>
-      </w:r>
+        <w:t xml:space="preserve">: obtener el nombre de los clientes que se identificaron con </w:t>
+      </w:r>
+      <w:proofErr w:type="spellStart"/>
+      <w:proofErr w:type="gramStart"/>
+      <w:r>
+        <w:rPr>
+          <w:rFonts w:ascii="Bookman Old Style" w:eastAsia="Bookman Old Style" w:hAnsi="Bookman Old Style" w:cs="Bookman Old Style"/>
+          <w:sz w:val="24"/>
+          <w:szCs w:val="24"/>
+        </w:rPr>
+        <w:t>dui</w:t>
+      </w:r>
+      <w:proofErr w:type="spellEnd"/>
+      <w:r>
+        <w:rPr>
+          <w:rFonts w:ascii="Bookman Old Style" w:eastAsia="Bookman Old Style" w:hAnsi="Bookman Old Style" w:cs="Bookman Old Style"/>
+          <w:sz w:val="24"/>
+          <w:szCs w:val="24"/>
+        </w:rPr>
+        <w:t xml:space="preserve"> .</w:t>
+      </w:r>
+      <w:proofErr w:type="gramEnd"/>
     </w:p>
     <w:p>
       <w:pPr>
@@ -2834,6 +3233,50 @@
         </w:rPr>
         <w:t>:</w:t>
       </w:r>
+      <w:r>
+        <w:rPr>
+          <w:rFonts w:ascii="Bookman Old Style" w:eastAsia="Bookman Old Style" w:hAnsi="Bookman Old Style" w:cs="Bookman Old Style"/>
+          <w:sz w:val="24"/>
+          <w:szCs w:val="24"/>
+        </w:rPr>
+        <w:t xml:space="preserve"> </w:t>
+      </w:r>
+      <w:r>
+        <w:rPr>
+          <w:rFonts w:ascii="Bookman Old Style" w:eastAsia="Bookman Old Style" w:hAnsi="Bookman Old Style" w:cs="Bookman Old Style"/>
+          <w:sz w:val="24"/>
+          <w:szCs w:val="24"/>
+        </w:rPr>
+        <w:t>/registro/factura/cliente/documento/</w:t>
+      </w:r>
+      <w:proofErr w:type="spellStart"/>
+      <w:r>
+        <w:rPr>
+          <w:rFonts w:ascii="Bookman Old Style" w:eastAsia="Bookman Old Style" w:hAnsi="Bookman Old Style" w:cs="Bookman Old Style"/>
+          <w:sz w:val="24"/>
+          <w:szCs w:val="24"/>
+        </w:rPr>
+        <w:t>dui</w:t>
+      </w:r>
+      <w:proofErr w:type="spellEnd"/>
+      <w:proofErr w:type="gramStart"/>
+      <w:r>
+        <w:rPr>
+          <w:rFonts w:ascii="Bookman Old Style" w:eastAsia="Bookman Old Style" w:hAnsi="Bookman Old Style" w:cs="Bookman Old Style"/>
+          <w:sz w:val="24"/>
+          <w:szCs w:val="24"/>
+        </w:rPr>
+        <w:t>/..</w:t>
+      </w:r>
+      <w:proofErr w:type="gramEnd"/>
+      <w:r>
+        <w:rPr>
+          <w:rFonts w:ascii="Bookman Old Style" w:eastAsia="Bookman Old Style" w:hAnsi="Bookman Old Style" w:cs="Bookman Old Style"/>
+          <w:sz w:val="24"/>
+          <w:szCs w:val="24"/>
+        </w:rPr>
+        <w:t>/../nombre</w:t>
+      </w:r>
     </w:p>
     <w:p>
       <w:pPr>
@@ -2871,6 +3314,66 @@
         </w:rPr>
         <w:t>:</w:t>
       </w:r>
+      <w:r>
+        <w:rPr>
+          <w:rFonts w:ascii="Bookman Old Style" w:eastAsia="Bookman Old Style" w:hAnsi="Bookman Old Style" w:cs="Bookman Old Style"/>
+          <w:sz w:val="24"/>
+          <w:szCs w:val="24"/>
+        </w:rPr>
+        <w:t xml:space="preserve"> </w:t>
+      </w:r>
+      <w:r>
+        <w:rPr>
+          <w:rFonts w:ascii="Bookman Old Style" w:eastAsia="Bookman Old Style" w:hAnsi="Bookman Old Style" w:cs="Bookman Old Style"/>
+          <w:sz w:val="24"/>
+          <w:szCs w:val="24"/>
+        </w:rPr>
+        <w:t>/</w:t>
+      </w:r>
+      <w:r>
+        <w:rPr>
+          <w:rFonts w:ascii="Bookman Old Style" w:eastAsia="Bookman Old Style" w:hAnsi="Bookman Old Style" w:cs="Bookman Old Style"/>
+          <w:sz w:val="24"/>
+          <w:szCs w:val="24"/>
+        </w:rPr>
+        <w:t>*</w:t>
+      </w:r>
+      <w:r>
+        <w:rPr>
+          <w:rFonts w:ascii="Bookman Old Style" w:eastAsia="Bookman Old Style" w:hAnsi="Bookman Old Style" w:cs="Bookman Old Style"/>
+          <w:sz w:val="24"/>
+          <w:szCs w:val="24"/>
+        </w:rPr>
+        <w:t>/factura/cliente/documento/</w:t>
+      </w:r>
+      <w:proofErr w:type="spellStart"/>
+      <w:r>
+        <w:rPr>
+          <w:rFonts w:ascii="Bookman Old Style" w:eastAsia="Bookman Old Style" w:hAnsi="Bookman Old Style" w:cs="Bookman Old Style"/>
+          <w:sz w:val="24"/>
+          <w:szCs w:val="24"/>
+        </w:rPr>
+        <w:t>dui</w:t>
+      </w:r>
+      <w:proofErr w:type="spellEnd"/>
+      <w:proofErr w:type="gramStart"/>
+      <w:r>
+        <w:rPr>
+          <w:rFonts w:ascii="Bookman Old Style" w:eastAsia="Bookman Old Style" w:hAnsi="Bookman Old Style" w:cs="Bookman Old Style"/>
+          <w:sz w:val="24"/>
+          <w:szCs w:val="24"/>
+        </w:rPr>
+        <w:t>/..</w:t>
+      </w:r>
+      <w:proofErr w:type="gramEnd"/>
+      <w:r>
+        <w:rPr>
+          <w:rFonts w:ascii="Bookman Old Style" w:eastAsia="Bookman Old Style" w:hAnsi="Bookman Old Style" w:cs="Bookman Old Style"/>
+          <w:sz w:val="24"/>
+          <w:szCs w:val="24"/>
+        </w:rPr>
+        <w:t>/../nombre</w:t>
+      </w:r>
     </w:p>
     <w:p>
       <w:pPr>
@@ -2918,6 +3421,60 @@
           <w:szCs w:val="24"/>
         </w:rPr>
       </w:pPr>
+      <w:r>
+        <w:rPr>
+          <w:rFonts w:ascii="Bookman Old Style" w:eastAsia="Bookman Old Style" w:hAnsi="Bookman Old Style" w:cs="Bookman Old Style"/>
+          <w:sz w:val="24"/>
+          <w:szCs w:val="24"/>
+        </w:rPr>
+        <w:t>&lt;nombre&gt;María Vélez&lt;/nombre&gt;</w:t>
+      </w:r>
+    </w:p>
+    <w:p>
+      <w:pPr>
+        <w:jc w:val="both"/>
+        <w:rPr>
+          <w:rFonts w:ascii="Bookman Old Style" w:eastAsia="Bookman Old Style" w:hAnsi="Bookman Old Style" w:cs="Bookman Old Style"/>
+          <w:sz w:val="24"/>
+          <w:szCs w:val="24"/>
+        </w:rPr>
+      </w:pPr>
+      <w:r>
+        <w:rPr>
+          <w:rFonts w:ascii="Bookman Old Style" w:eastAsia="Bookman Old Style" w:hAnsi="Bookman Old Style" w:cs="Bookman Old Style"/>
+          <w:sz w:val="24"/>
+          <w:szCs w:val="24"/>
+        </w:rPr>
+        <w:t>&lt;nombre&gt;</w:t>
+      </w:r>
+      <w:proofErr w:type="spellStart"/>
+      <w:r>
+        <w:rPr>
+          <w:rFonts w:ascii="Bookman Old Style" w:eastAsia="Bookman Old Style" w:hAnsi="Bookman Old Style" w:cs="Bookman Old Style"/>
+          <w:sz w:val="24"/>
+          <w:szCs w:val="24"/>
+        </w:rPr>
+        <w:t>Jhon</w:t>
+      </w:r>
+      <w:proofErr w:type="spellEnd"/>
+      <w:r>
+        <w:rPr>
+          <w:rFonts w:ascii="Bookman Old Style" w:eastAsia="Bookman Old Style" w:hAnsi="Bookman Old Style" w:cs="Bookman Old Style"/>
+          <w:sz w:val="24"/>
+          <w:szCs w:val="24"/>
+        </w:rPr>
+        <w:t xml:space="preserve"> Smith&lt;/nombre&gt;</w:t>
+      </w:r>
+    </w:p>
+    <w:p>
+      <w:pPr>
+        <w:jc w:val="both"/>
+        <w:rPr>
+          <w:rFonts w:ascii="Bookman Old Style" w:eastAsia="Bookman Old Style" w:hAnsi="Bookman Old Style" w:cs="Bookman Old Style"/>
+          <w:sz w:val="24"/>
+          <w:szCs w:val="24"/>
+        </w:rPr>
+      </w:pPr>
     </w:p>
     <w:p>
       <w:pPr>
@@ -2992,33 +3549,142 @@
         </w:rPr>
         <w:t>:</w:t>
       </w:r>
-    </w:p>
-    <w:p>
-      <w:pPr>
-        <w:jc w:val="both"/>
-        <w:rPr>
-          <w:rFonts w:ascii="Bookman Old Style" w:eastAsia="Bookman Old Style" w:hAnsi="Bookman Old Style" w:cs="Bookman Old Style"/>
-          <w:sz w:val="24"/>
-          <w:szCs w:val="24"/>
-        </w:rPr>
-      </w:pPr>
-    </w:p>
-    <w:p>
-      <w:pPr>
-        <w:jc w:val="both"/>
-        <w:rPr>
-          <w:rFonts w:ascii="Bookman Old Style" w:eastAsia="Bookman Old Style" w:hAnsi="Bookman Old Style" w:cs="Bookman Old Style"/>
-          <w:sz w:val="24"/>
-          <w:szCs w:val="24"/>
-        </w:rPr>
-      </w:pPr>
-      <w:r>
-        <w:rPr>
-          <w:rFonts w:ascii="Bookman Old Style" w:eastAsia="Bookman Old Style" w:hAnsi="Bookman Old Style" w:cs="Bookman Old Style"/>
-          <w:b/>
-          <w:sz w:val="24"/>
-          <w:szCs w:val="24"/>
-        </w:rPr>
+      <w:r>
+        <w:rPr>
+          <w:rFonts w:ascii="Bookman Old Style" w:eastAsia="Bookman Old Style" w:hAnsi="Bookman Old Style" w:cs="Bookman Old Style"/>
+          <w:sz w:val="24"/>
+          <w:szCs w:val="24"/>
+        </w:rPr>
+        <w:t xml:space="preserve"> </w:t>
+      </w:r>
+      <w:proofErr w:type="spellStart"/>
+      <w:proofErr w:type="gramStart"/>
+      <w:r>
+        <w:rPr>
+          <w:rFonts w:ascii="Bookman Old Style" w:eastAsia="Bookman Old Style" w:hAnsi="Bookman Old Style" w:cs="Bookman Old Style"/>
+          <w:sz w:val="24"/>
+          <w:szCs w:val="24"/>
+        </w:rPr>
+        <w:t>concat</w:t>
+      </w:r>
+      <w:proofErr w:type="spellEnd"/>
+      <w:r>
+        <w:rPr>
+          <w:rFonts w:ascii="Bookman Old Style" w:eastAsia="Bookman Old Style" w:hAnsi="Bookman Old Style" w:cs="Bookman Old Style"/>
+          <w:sz w:val="24"/>
+          <w:szCs w:val="24"/>
+        </w:rPr>
+        <w:t>(</w:t>
+      </w:r>
+      <w:proofErr w:type="gramEnd"/>
+      <w:r>
+        <w:rPr>
+          <w:rFonts w:ascii="Bookman Old Style" w:eastAsia="Bookman Old Style" w:hAnsi="Bookman Old Style" w:cs="Bookman Old Style"/>
+          <w:sz w:val="24"/>
+          <w:szCs w:val="24"/>
+        </w:rPr>
+        <w:t>"Nombre: ",/registro/factura/cliente/nombre," ", "</w:t>
+      </w:r>
+      <w:proofErr w:type="spellStart"/>
+      <w:r>
+        <w:rPr>
+          <w:rFonts w:ascii="Bookman Old Style" w:eastAsia="Bookman Old Style" w:hAnsi="Bookman Old Style" w:cs="Bookman Old Style"/>
+          <w:sz w:val="24"/>
+          <w:szCs w:val="24"/>
+        </w:rPr>
+        <w:t>Telefono</w:t>
+      </w:r>
+      <w:proofErr w:type="spellEnd"/>
+      <w:r>
+        <w:rPr>
+          <w:rFonts w:ascii="Bookman Old Style" w:eastAsia="Bookman Old Style" w:hAnsi="Bookman Old Style" w:cs="Bookman Old Style"/>
+          <w:sz w:val="24"/>
+          <w:szCs w:val="24"/>
+        </w:rPr>
+        <w:t>:", /registro/factura/cliente/</w:t>
+      </w:r>
+      <w:proofErr w:type="spellStart"/>
+      <w:r>
+        <w:rPr>
+          <w:rFonts w:ascii="Bookman Old Style" w:eastAsia="Bookman Old Style" w:hAnsi="Bookman Old Style" w:cs="Bookman Old Style"/>
+          <w:sz w:val="24"/>
+          <w:szCs w:val="24"/>
+        </w:rPr>
+        <w:t>telefono</w:t>
+      </w:r>
+      <w:proofErr w:type="spellEnd"/>
+      <w:r>
+        <w:rPr>
+          <w:rFonts w:ascii="Bookman Old Style" w:eastAsia="Bookman Old Style" w:hAnsi="Bookman Old Style" w:cs="Bookman Old Style"/>
+          <w:sz w:val="24"/>
+          <w:szCs w:val="24"/>
+        </w:rPr>
+        <w:t>, " ", "</w:t>
+      </w:r>
+      <w:proofErr w:type="spellStart"/>
+      <w:r>
+        <w:rPr>
+          <w:rFonts w:ascii="Bookman Old Style" w:eastAsia="Bookman Old Style" w:hAnsi="Bookman Old Style" w:cs="Bookman Old Style"/>
+          <w:sz w:val="24"/>
+          <w:szCs w:val="24"/>
+        </w:rPr>
+        <w:t>Direccion</w:t>
+      </w:r>
+      <w:proofErr w:type="spellEnd"/>
+      <w:r>
+        <w:rPr>
+          <w:rFonts w:ascii="Bookman Old Style" w:eastAsia="Bookman Old Style" w:hAnsi="Bookman Old Style" w:cs="Bookman Old Style"/>
+          <w:sz w:val="24"/>
+          <w:szCs w:val="24"/>
+        </w:rPr>
+        <w:t>: ",/registro/factura/</w:t>
+      </w:r>
+      <w:proofErr w:type="spellStart"/>
+      <w:r>
+        <w:rPr>
+          <w:rFonts w:ascii="Bookman Old Style" w:eastAsia="Bookman Old Style" w:hAnsi="Bookman Old Style" w:cs="Bookman Old Style"/>
+          <w:sz w:val="24"/>
+          <w:szCs w:val="24"/>
+        </w:rPr>
+        <w:t>direccion</w:t>
+      </w:r>
+      <w:proofErr w:type="spellEnd"/>
+      <w:r>
+        <w:rPr>
+          <w:rFonts w:ascii="Bookman Old Style" w:eastAsia="Bookman Old Style" w:hAnsi="Bookman Old Style" w:cs="Bookman Old Style"/>
+          <w:sz w:val="24"/>
+          <w:szCs w:val="24"/>
+        </w:rPr>
+        <w:t>)</w:t>
+      </w:r>
+    </w:p>
+    <w:p>
+      <w:pPr>
+        <w:jc w:val="both"/>
+        <w:rPr>
+          <w:rFonts w:ascii="Bookman Old Style" w:eastAsia="Bookman Old Style" w:hAnsi="Bookman Old Style" w:cs="Bookman Old Style"/>
+          <w:sz w:val="24"/>
+          <w:szCs w:val="24"/>
+        </w:rPr>
+      </w:pPr>
+    </w:p>
+    <w:p>
+      <w:pPr>
+        <w:jc w:val="both"/>
+        <w:rPr>
+          <w:rFonts w:ascii="Bookman Old Style" w:eastAsia="Bookman Old Style" w:hAnsi="Bookman Old Style" w:cs="Bookman Old Style"/>
+          <w:sz w:val="24"/>
+          <w:szCs w:val="24"/>
+        </w:rPr>
+      </w:pPr>
+      <w:r>
+        <w:rPr>
+          <w:rFonts w:ascii="Bookman Old Style" w:eastAsia="Bookman Old Style" w:hAnsi="Bookman Old Style" w:cs="Bookman Old Style"/>
+          <w:b/>
+          <w:sz w:val="24"/>
+          <w:szCs w:val="24"/>
+        </w:rPr>
+        <w:lastRenderedPageBreak/>
         <w:t>Expresión/Ruta Alternativa</w:t>
       </w:r>
       <w:r>
@@ -3029,6 +3695,114 @@
         </w:rPr>
         <w:t>:</w:t>
       </w:r>
+      <w:r>
+        <w:rPr>
+          <w:rFonts w:ascii="Bookman Old Style" w:eastAsia="Bookman Old Style" w:hAnsi="Bookman Old Style" w:cs="Bookman Old Style"/>
+          <w:sz w:val="24"/>
+          <w:szCs w:val="24"/>
+        </w:rPr>
+        <w:t xml:space="preserve"> </w:t>
+      </w:r>
+      <w:proofErr w:type="spellStart"/>
+      <w:proofErr w:type="gramStart"/>
+      <w:r>
+        <w:rPr>
+          <w:rFonts w:ascii="Bookman Old Style" w:eastAsia="Bookman Old Style" w:hAnsi="Bookman Old Style" w:cs="Bookman Old Style"/>
+          <w:sz w:val="24"/>
+          <w:szCs w:val="24"/>
+        </w:rPr>
+        <w:t>concat</w:t>
+      </w:r>
+      <w:proofErr w:type="spellEnd"/>
+      <w:r>
+        <w:rPr>
+          <w:rFonts w:ascii="Bookman Old Style" w:eastAsia="Bookman Old Style" w:hAnsi="Bookman Old Style" w:cs="Bookman Old Style"/>
+          <w:sz w:val="24"/>
+          <w:szCs w:val="24"/>
+        </w:rPr>
+        <w:t>(</w:t>
+      </w:r>
+      <w:proofErr w:type="gramEnd"/>
+      <w:r>
+        <w:rPr>
+          <w:rFonts w:ascii="Bookman Old Style" w:eastAsia="Bookman Old Style" w:hAnsi="Bookman Old Style" w:cs="Bookman Old Style"/>
+          <w:sz w:val="24"/>
+          <w:szCs w:val="24"/>
+        </w:rPr>
+        <w:t xml:space="preserve">"Nombre: ",/*/factura/cliente/nombre," ", " </w:t>
+      </w:r>
+      <w:proofErr w:type="spellStart"/>
+      <w:r>
+        <w:rPr>
+          <w:rFonts w:ascii="Bookman Old Style" w:eastAsia="Bookman Old Style" w:hAnsi="Bookman Old Style" w:cs="Bookman Old Style"/>
+          <w:sz w:val="24"/>
+          <w:szCs w:val="24"/>
+        </w:rPr>
+        <w:t>Telefono</w:t>
+      </w:r>
+      <w:proofErr w:type="spellEnd"/>
+      <w:r>
+        <w:rPr>
+          <w:rFonts w:ascii="Bookman Old Style" w:eastAsia="Bookman Old Style" w:hAnsi="Bookman Old Style" w:cs="Bookman Old Style"/>
+          <w:sz w:val="24"/>
+          <w:szCs w:val="24"/>
+        </w:rPr>
+        <w:t>: ", /*/factura/cliente/</w:t>
+      </w:r>
+      <w:proofErr w:type="spellStart"/>
+      <w:r>
+        <w:rPr>
+          <w:rFonts w:ascii="Bookman Old Style" w:eastAsia="Bookman Old Style" w:hAnsi="Bookman Old Style" w:cs="Bookman Old Style"/>
+          <w:sz w:val="24"/>
+          <w:szCs w:val="24"/>
+        </w:rPr>
+        <w:t>telefono</w:t>
+      </w:r>
+      <w:proofErr w:type="spellEnd"/>
+      <w:r>
+        <w:rPr>
+          <w:rFonts w:ascii="Bookman Old Style" w:eastAsia="Bookman Old Style" w:hAnsi="Bookman Old Style" w:cs="Bookman Old Style"/>
+          <w:sz w:val="24"/>
+          <w:szCs w:val="24"/>
+        </w:rPr>
+        <w:t xml:space="preserve">, " ", " </w:t>
+      </w:r>
+      <w:proofErr w:type="spellStart"/>
+      <w:r>
+        <w:rPr>
+          <w:rFonts w:ascii="Bookman Old Style" w:eastAsia="Bookman Old Style" w:hAnsi="Bookman Old Style" w:cs="Bookman Old Style"/>
+          <w:sz w:val="24"/>
+          <w:szCs w:val="24"/>
+        </w:rPr>
+        <w:t>Direccion</w:t>
+      </w:r>
+      <w:proofErr w:type="spellEnd"/>
+      <w:r>
+        <w:rPr>
+          <w:rFonts w:ascii="Bookman Old Style" w:eastAsia="Bookman Old Style" w:hAnsi="Bookman Old Style" w:cs="Bookman Old Style"/>
+          <w:sz w:val="24"/>
+          <w:szCs w:val="24"/>
+        </w:rPr>
+        <w:t>: ",/*/factura/</w:t>
+      </w:r>
+      <w:proofErr w:type="spellStart"/>
+      <w:r>
+        <w:rPr>
+          <w:rFonts w:ascii="Bookman Old Style" w:eastAsia="Bookman Old Style" w:hAnsi="Bookman Old Style" w:cs="Bookman Old Style"/>
+          <w:sz w:val="24"/>
+          <w:szCs w:val="24"/>
+        </w:rPr>
+        <w:t>direccion</w:t>
+      </w:r>
+      <w:proofErr w:type="spellEnd"/>
+      <w:r>
+        <w:rPr>
+          <w:rFonts w:ascii="Bookman Old Style" w:eastAsia="Bookman Old Style" w:hAnsi="Bookman Old Style" w:cs="Bookman Old Style"/>
+          <w:sz w:val="24"/>
+          <w:szCs w:val="24"/>
+        </w:rPr>
+        <w:t>)</w:t>
+      </w:r>
     </w:p>
     <w:p>
       <w:pPr>
@@ -3086,6 +3860,60 @@
           <w:szCs w:val="24"/>
         </w:rPr>
       </w:pPr>
+      <w:r>
+        <w:rPr>
+          <w:rFonts w:ascii="Bookman Old Style" w:eastAsia="Bookman Old Style" w:hAnsi="Bookman Old Style" w:cs="Bookman Old Style"/>
+          <w:sz w:val="24"/>
+          <w:szCs w:val="24"/>
+        </w:rPr>
+        <w:t xml:space="preserve">Nombre: María </w:t>
+      </w:r>
+      <w:proofErr w:type="gramStart"/>
+      <w:r>
+        <w:rPr>
+          <w:rFonts w:ascii="Bookman Old Style" w:eastAsia="Bookman Old Style" w:hAnsi="Bookman Old Style" w:cs="Bookman Old Style"/>
+          <w:sz w:val="24"/>
+          <w:szCs w:val="24"/>
+        </w:rPr>
+        <w:t xml:space="preserve">Vélez  </w:t>
+      </w:r>
+      <w:proofErr w:type="spellStart"/>
+      <w:r>
+        <w:rPr>
+          <w:rFonts w:ascii="Bookman Old Style" w:eastAsia="Bookman Old Style" w:hAnsi="Bookman Old Style" w:cs="Bookman Old Style"/>
+          <w:sz w:val="24"/>
+          <w:szCs w:val="24"/>
+        </w:rPr>
+        <w:t>Telefono</w:t>
+      </w:r>
+      <w:proofErr w:type="spellEnd"/>
+      <w:proofErr w:type="gramEnd"/>
+      <w:r>
+        <w:rPr>
+          <w:rFonts w:ascii="Bookman Old Style" w:eastAsia="Bookman Old Style" w:hAnsi="Bookman Old Style" w:cs="Bookman Old Style"/>
+          <w:sz w:val="24"/>
+          <w:szCs w:val="24"/>
+        </w:rPr>
+        <w:t xml:space="preserve">: 24356789  </w:t>
+      </w:r>
+      <w:proofErr w:type="spellStart"/>
+      <w:r>
+        <w:rPr>
+          <w:rFonts w:ascii="Bookman Old Style" w:eastAsia="Bookman Old Style" w:hAnsi="Bookman Old Style" w:cs="Bookman Old Style"/>
+          <w:sz w:val="24"/>
+          <w:szCs w:val="24"/>
+        </w:rPr>
+        <w:t>Direccion</w:t>
+      </w:r>
+      <w:proofErr w:type="spellEnd"/>
+      <w:r>
+        <w:rPr>
+          <w:rFonts w:ascii="Bookman Old Style" w:eastAsia="Bookman Old Style" w:hAnsi="Bookman Old Style" w:cs="Bookman Old Style"/>
+          <w:sz w:val="24"/>
+          <w:szCs w:val="24"/>
+        </w:rPr>
+        <w:t>: Prados del Bosque Num.23</w:t>
+      </w:r>
     </w:p>
     <w:p>
       <w:pPr>
@@ -3289,7 +4117,43 @@
           <w:sz w:val="24"/>
           <w:szCs w:val="24"/>
         </w:rPr>
-        <w:t>: obtener los elementos detalle de aquellos elementos lineafactura que tengan como hijo el elemento codigo y su atributo tipo con valor “souvenir”.</w:t>
+        <w:t xml:space="preserve">: obtener los elementos detalle de aquellos elementos </w:t>
+      </w:r>
+      <w:proofErr w:type="spellStart"/>
+      <w:r>
+        <w:rPr>
+          <w:rFonts w:ascii="Bookman Old Style" w:eastAsia="Bookman Old Style" w:hAnsi="Bookman Old Style" w:cs="Bookman Old Style"/>
+          <w:sz w:val="24"/>
+          <w:szCs w:val="24"/>
+        </w:rPr>
+        <w:t>lineafactura</w:t>
+      </w:r>
+      <w:proofErr w:type="spellEnd"/>
+      <w:r>
+        <w:rPr>
+          <w:rFonts w:ascii="Bookman Old Style" w:eastAsia="Bookman Old Style" w:hAnsi="Bookman Old Style" w:cs="Bookman Old Style"/>
+          <w:sz w:val="24"/>
+          <w:szCs w:val="24"/>
+        </w:rPr>
+        <w:t xml:space="preserve"> que tengan como hijo el elemento </w:t>
+      </w:r>
+      <w:proofErr w:type="spellStart"/>
+      <w:r>
+        <w:rPr>
+          <w:rFonts w:ascii="Bookman Old Style" w:eastAsia="Bookman Old Style" w:hAnsi="Bookman Old Style" w:cs="Bookman Old Style"/>
+          <w:sz w:val="24"/>
+          <w:szCs w:val="24"/>
+        </w:rPr>
+        <w:t>codigo</w:t>
+      </w:r>
+      <w:proofErr w:type="spellEnd"/>
+      <w:r>
+        <w:rPr>
+          <w:rFonts w:ascii="Bookman Old Style" w:eastAsia="Bookman Old Style" w:hAnsi="Bookman Old Style" w:cs="Bookman Old Style"/>
+          <w:sz w:val="24"/>
+          <w:szCs w:val="24"/>
+        </w:rPr>
+        <w:t xml:space="preserve"> y su atributo tipo con valor “souvenir”.</w:t>
       </w:r>
     </w:p>
     <w:p>
@@ -3454,7 +4318,25 @@
           <w:sz w:val="24"/>
           <w:szCs w:val="24"/>
         </w:rPr>
-        <w:t>) donde el cliente sea María Vélez o Jhon Smith y que el número de la factura sea menor a 585</w:t>
+        <w:t xml:space="preserve">) donde el cliente sea María Vélez o </w:t>
+      </w:r>
+      <w:proofErr w:type="spellStart"/>
+      <w:r>
+        <w:rPr>
+          <w:rFonts w:ascii="Bookman Old Style" w:eastAsia="Bookman Old Style" w:hAnsi="Bookman Old Style" w:cs="Bookman Old Style"/>
+          <w:sz w:val="24"/>
+          <w:szCs w:val="24"/>
+        </w:rPr>
+        <w:t>Jhon</w:t>
+      </w:r>
+      <w:proofErr w:type="spellEnd"/>
+      <w:r>
+        <w:rPr>
+          <w:rFonts w:ascii="Bookman Old Style" w:eastAsia="Bookman Old Style" w:hAnsi="Bookman Old Style" w:cs="Bookman Old Style"/>
+          <w:sz w:val="24"/>
+          <w:szCs w:val="24"/>
+        </w:rPr>
+        <w:t xml:space="preserve"> Smith y que el número de la factura sea menor a 585</w:t>
       </w:r>
     </w:p>
     <w:p>
@@ -3605,40 +4487,60 @@
         </w:rPr>
         <w:t xml:space="preserve">I.16. Comentarios/observaciones/opiniones. </w:t>
       </w:r>
+      <w:proofErr w:type="gramStart"/>
       <w:r>
         <w:rPr>
           <w:rFonts w:ascii="Bookman Old Style" w:eastAsia="Bookman Old Style" w:hAnsi="Bookman Old Style" w:cs="Bookman Old Style"/>
           <w:sz w:val="22"/>
           <w:szCs w:val="22"/>
         </w:rPr>
-        <w:t>Escriba  su comentario u opinión de la experiencia con xpath</w:t>
-      </w:r>
-    </w:p>
-    <w:p>
-      <w:pPr>
-        <w:rPr>
-          <w:rFonts w:ascii="Bookman Old Style" w:eastAsia="Bookman Old Style" w:hAnsi="Bookman Old Style" w:cs="Bookman Old Style"/>
-          <w:sz w:val="24"/>
-          <w:szCs w:val="24"/>
-        </w:rPr>
-      </w:pPr>
-    </w:p>
-    <w:p>
-      <w:pPr>
-        <w:rPr>
-          <w:rFonts w:ascii="Bookman Old Style" w:eastAsia="Bookman Old Style" w:hAnsi="Bookman Old Style" w:cs="Bookman Old Style"/>
-          <w:sz w:val="24"/>
-          <w:szCs w:val="24"/>
-        </w:rPr>
-      </w:pPr>
-    </w:p>
-    <w:p>
-      <w:pPr>
+        <w:t>Escriba  su</w:t>
+      </w:r>
+      <w:proofErr w:type="gramEnd"/>
+      <w:r>
         <w:rPr>
           <w:rFonts w:ascii="Bookman Old Style" w:eastAsia="Bookman Old Style" w:hAnsi="Bookman Old Style" w:cs="Bookman Old Style"/>
           <w:sz w:val="22"/>
           <w:szCs w:val="22"/>
         </w:rPr>
+        <w:t xml:space="preserve"> comentario u opinión de la experiencia con </w:t>
+      </w:r>
+      <w:proofErr w:type="spellStart"/>
+      <w:r>
+        <w:rPr>
+          <w:rFonts w:ascii="Bookman Old Style" w:eastAsia="Bookman Old Style" w:hAnsi="Bookman Old Style" w:cs="Bookman Old Style"/>
+          <w:sz w:val="22"/>
+          <w:szCs w:val="22"/>
+        </w:rPr>
+        <w:t>xpath</w:t>
+      </w:r>
+      <w:proofErr w:type="spellEnd"/>
+    </w:p>
+    <w:p>
+      <w:pPr>
+        <w:rPr>
+          <w:rFonts w:ascii="Bookman Old Style" w:eastAsia="Bookman Old Style" w:hAnsi="Bookman Old Style" w:cs="Bookman Old Style"/>
+          <w:sz w:val="24"/>
+          <w:szCs w:val="24"/>
+        </w:rPr>
+      </w:pPr>
+    </w:p>
+    <w:p>
+      <w:pPr>
+        <w:rPr>
+          <w:rFonts w:ascii="Bookman Old Style" w:eastAsia="Bookman Old Style" w:hAnsi="Bookman Old Style" w:cs="Bookman Old Style"/>
+          <w:sz w:val="24"/>
+          <w:szCs w:val="24"/>
+        </w:rPr>
+      </w:pPr>
+    </w:p>
+    <w:p>
+      <w:pPr>
+        <w:rPr>
+          <w:rFonts w:ascii="Bookman Old Style" w:eastAsia="Bookman Old Style" w:hAnsi="Bookman Old Style" w:cs="Bookman Old Style"/>
+          <w:sz w:val="22"/>
+          <w:szCs w:val="22"/>
+        </w:rPr>
       </w:pPr>
       <w:r>
         <w:rPr>
@@ -3647,8 +4549,19 @@
           <w:sz w:val="28"/>
           <w:szCs w:val="28"/>
         </w:rPr>
-        <w:t>-Conclusiones XPath</w:t>
-      </w:r>
+        <w:t xml:space="preserve">-Conclusiones </w:t>
+      </w:r>
+      <w:proofErr w:type="spellStart"/>
+      <w:r>
+        <w:rPr>
+          <w:rFonts w:ascii="Bookman Old Style" w:eastAsia="Bookman Old Style" w:hAnsi="Bookman Old Style" w:cs="Bookman Old Style"/>
+          <w:b/>
+          <w:sz w:val="28"/>
+          <w:szCs w:val="28"/>
+        </w:rPr>
+        <w:t>XPath</w:t>
+      </w:r>
+      <w:proofErr w:type="spellEnd"/>
       <w:r>
         <w:rPr>
           <w:rFonts w:ascii="Bookman Old Style" w:eastAsia="Bookman Old Style" w:hAnsi="Bookman Old Style" w:cs="Bookman Old Style"/>
@@ -3786,8 +4699,19 @@
                 <w:sz w:val="24"/>
                 <w:szCs w:val="24"/>
               </w:rPr>
-              <w:t>CUADRO DE PARTICIPACIÓN EN I. XPath</w:t>
+              <w:t xml:space="preserve">CUADRO DE PARTICIPACIÓN EN I. </w:t>
             </w:r>
+            <w:proofErr w:type="spellStart"/>
+            <w:r>
+              <w:rPr>
+                <w:rFonts w:ascii="Bookman Old Style" w:eastAsia="Bookman Old Style" w:hAnsi="Bookman Old Style" w:cs="Bookman Old Style"/>
+                <w:b/>
+                <w:sz w:val="24"/>
+                <w:szCs w:val="24"/>
+              </w:rPr>
+              <w:t>XPath</w:t>
+            </w:r>
+            <w:proofErr w:type="spellEnd"/>
           </w:p>
         </w:tc>
       </w:tr>
@@ -4050,7 +4974,25 @@
                 <w:sz w:val="24"/>
                 <w:szCs w:val="24"/>
               </w:rPr>
-              <w:t>Este texto es solo un ejemplo: I.1,I.3,I.5, I.7</w:t>
+              <w:t xml:space="preserve">Este texto es solo un ejemplo: </w:t>
+            </w:r>
+            <w:proofErr w:type="gramStart"/>
+            <w:r>
+              <w:rPr>
+                <w:rFonts w:ascii="Bookman Old Style" w:eastAsia="Bookman Old Style" w:hAnsi="Bookman Old Style" w:cs="Bookman Old Style"/>
+                <w:sz w:val="24"/>
+                <w:szCs w:val="24"/>
+              </w:rPr>
+              <w:t>I.1,I.</w:t>
+            </w:r>
+            <w:proofErr w:type="gramEnd"/>
+            <w:r>
+              <w:rPr>
+                <w:rFonts w:ascii="Bookman Old Style" w:eastAsia="Bookman Old Style" w:hAnsi="Bookman Old Style" w:cs="Bookman Old Style"/>
+                <w:sz w:val="24"/>
+                <w:szCs w:val="24"/>
+              </w:rPr>
+              <w:t>3,I.5, I.7</w:t>
             </w:r>
           </w:p>
         </w:tc>
@@ -4175,6 +5117,14 @@
                 <w:szCs w:val="24"/>
               </w:rPr>
             </w:pPr>
+            <w:r>
+              <w:rPr>
+                <w:rFonts w:ascii="Bookman Old Style" w:eastAsia="Bookman Old Style" w:hAnsi="Bookman Old Style" w:cs="Bookman Old Style"/>
+                <w:sz w:val="24"/>
+                <w:szCs w:val="24"/>
+              </w:rPr>
+              <w:t xml:space="preserve">Hizo: I.11, I.12 y </w:t>
+            </w:r>
           </w:p>
         </w:tc>
       </w:tr>

</xml_diff>